<commit_message>
renamed CompoundAssignment* operators to Assignment*
</commit_message>
<xml_diff>
--- a/org.emftext.language.java/metamodel/java_metaclasses.docx
+++ b/org.emftext.language.java/metamodel/java_metaclasses.docx
@@ -2491,234 +2491,226 @@
           <w:lang w:val="en-US"/>
         </w:rPr>
       </w:pPr>
-      <w:commentRangeStart w:id="0"/>
-      <w:proofErr w:type="spellStart"/>
-      <w:r>
-        <w:rPr>
-          <w:sz w:val="16"/>
-          <w:szCs w:val="16"/>
-          <w:lang w:val="en-US"/>
-        </w:rPr>
-        <w:t>CompoundAssignmentMinus</w:t>
-      </w:r>
-      <w:proofErr w:type="spellEnd"/>
-    </w:p>
-    <w:p>
-      <w:pPr>
-        <w:pStyle w:val="KeinLeerraum"/>
-        <w:rPr>
-          <w:sz w:val="16"/>
-          <w:szCs w:val="16"/>
-          <w:lang w:val="en-US"/>
-        </w:rPr>
-      </w:pPr>
-      <w:proofErr w:type="spellStart"/>
-      <w:r>
-        <w:rPr>
-          <w:sz w:val="16"/>
-          <w:szCs w:val="16"/>
-          <w:lang w:val="en-US"/>
-        </w:rPr>
-        <w:t>CompoundAssignmentPlus</w:t>
-      </w:r>
-      <w:proofErr w:type="spellEnd"/>
-    </w:p>
-    <w:p>
-      <w:pPr>
-        <w:pStyle w:val="KeinLeerraum"/>
-        <w:rPr>
-          <w:sz w:val="16"/>
-          <w:szCs w:val="16"/>
-          <w:lang w:val="en-US"/>
-        </w:rPr>
-      </w:pPr>
-      <w:proofErr w:type="spellStart"/>
-      <w:r>
-        <w:rPr>
-          <w:sz w:val="16"/>
-          <w:szCs w:val="16"/>
-          <w:lang w:val="en-US"/>
-        </w:rPr>
-        <w:t>CompoundAssignmentMultiplication</w:t>
-      </w:r>
-      <w:proofErr w:type="spellEnd"/>
-    </w:p>
-    <w:p>
-      <w:pPr>
-        <w:pStyle w:val="KeinLeerraum"/>
-        <w:rPr>
-          <w:sz w:val="16"/>
-          <w:szCs w:val="16"/>
-          <w:lang w:val="en-US"/>
-        </w:rPr>
-      </w:pPr>
-      <w:proofErr w:type="spellStart"/>
-      <w:r>
-        <w:rPr>
-          <w:sz w:val="16"/>
-          <w:szCs w:val="16"/>
-          <w:lang w:val="en-US"/>
-        </w:rPr>
-        <w:t>CompoundAssignmentDivision</w:t>
-      </w:r>
-      <w:proofErr w:type="spellEnd"/>
-    </w:p>
-    <w:p>
-      <w:pPr>
-        <w:pStyle w:val="KeinLeerraum"/>
-        <w:rPr>
-          <w:sz w:val="16"/>
-          <w:szCs w:val="16"/>
-          <w:lang w:val="en-US"/>
-        </w:rPr>
-      </w:pPr>
-      <w:proofErr w:type="spellStart"/>
-      <w:r>
-        <w:rPr>
-          <w:sz w:val="16"/>
-          <w:szCs w:val="16"/>
-          <w:lang w:val="en-US"/>
-        </w:rPr>
-        <w:t>CompoundAssignmentModulo</w:t>
-      </w:r>
-      <w:proofErr w:type="spellEnd"/>
-    </w:p>
-    <w:p>
-      <w:pPr>
-        <w:pStyle w:val="KeinLeerraum"/>
-        <w:rPr>
-          <w:sz w:val="16"/>
-          <w:szCs w:val="16"/>
-          <w:lang w:val="en-US"/>
-        </w:rPr>
-      </w:pPr>
-      <w:proofErr w:type="spellStart"/>
-      <w:r>
-        <w:rPr>
-          <w:sz w:val="16"/>
-          <w:szCs w:val="16"/>
-          <w:lang w:val="en-US"/>
-        </w:rPr>
-        <w:t>CompoundAssignmentAnd</w:t>
-      </w:r>
-      <w:proofErr w:type="spellEnd"/>
-    </w:p>
-    <w:p>
-      <w:pPr>
-        <w:pStyle w:val="KeinLeerraum"/>
-        <w:rPr>
-          <w:sz w:val="16"/>
-          <w:szCs w:val="16"/>
-          <w:lang w:val="en-US"/>
-        </w:rPr>
-      </w:pPr>
-      <w:proofErr w:type="spellStart"/>
-      <w:r>
-        <w:rPr>
-          <w:sz w:val="16"/>
-          <w:szCs w:val="16"/>
-          <w:lang w:val="en-US"/>
-        </w:rPr>
-        <w:t>CompoundAssignmentOr</w:t>
-      </w:r>
-      <w:proofErr w:type="spellEnd"/>
-    </w:p>
-    <w:p>
-      <w:pPr>
-        <w:pStyle w:val="KeinLeerraum"/>
-        <w:rPr>
-          <w:sz w:val="16"/>
-          <w:szCs w:val="16"/>
-          <w:lang w:val="en-US"/>
-        </w:rPr>
-      </w:pPr>
-      <w:proofErr w:type="spellStart"/>
-      <w:r>
-        <w:rPr>
-          <w:sz w:val="16"/>
-          <w:szCs w:val="16"/>
-          <w:lang w:val="en-US"/>
-        </w:rPr>
-        <w:t>CompoundAssignmentExclusiveOr</w:t>
-      </w:r>
-      <w:proofErr w:type="spellEnd"/>
-    </w:p>
-    <w:p>
-      <w:pPr>
-        <w:pStyle w:val="KeinLeerraum"/>
-        <w:rPr>
-          <w:sz w:val="16"/>
-          <w:szCs w:val="16"/>
-          <w:lang w:val="en-US"/>
-        </w:rPr>
-      </w:pPr>
-      <w:proofErr w:type="spellStart"/>
-      <w:r>
-        <w:rPr>
-          <w:sz w:val="16"/>
-          <w:szCs w:val="16"/>
-          <w:lang w:val="en-US"/>
-        </w:rPr>
-        <w:t>CompoundAssignmentLeftShift</w:t>
-      </w:r>
-      <w:proofErr w:type="spellEnd"/>
-    </w:p>
-    <w:p>
-      <w:pPr>
-        <w:pStyle w:val="KeinLeerraum"/>
-        <w:rPr>
-          <w:sz w:val="16"/>
-          <w:szCs w:val="16"/>
-          <w:lang w:val="en-US"/>
-        </w:rPr>
-      </w:pPr>
-      <w:proofErr w:type="spellStart"/>
-      <w:r>
-        <w:rPr>
-          <w:sz w:val="16"/>
-          <w:szCs w:val="16"/>
-          <w:lang w:val="en-US"/>
-        </w:rPr>
-        <w:t>CompoundAssignmentRightShift</w:t>
-      </w:r>
-      <w:proofErr w:type="spellEnd"/>
-    </w:p>
-    <w:p>
-      <w:pPr>
-        <w:pStyle w:val="KeinLeerraum"/>
-        <w:rPr>
-          <w:sz w:val="16"/>
-          <w:szCs w:val="16"/>
-          <w:lang w:val="en-US"/>
-        </w:rPr>
-      </w:pPr>
-      <w:proofErr w:type="spellStart"/>
-      <w:r>
-        <w:rPr>
-          <w:sz w:val="16"/>
-          <w:szCs w:val="16"/>
-          <w:lang w:val="en-US"/>
-        </w:rPr>
-        <w:t>CompoundAssignmentUnsignedRightShift</w:t>
-      </w:r>
-      <w:proofErr w:type="spellEnd"/>
-    </w:p>
-    <w:commentRangeEnd w:id="0"/>
-    <w:p>
-      <w:pPr>
-        <w:pStyle w:val="KeinLeerraum"/>
-        <w:rPr>
-          <w:sz w:val="16"/>
-          <w:szCs w:val="16"/>
-          <w:lang w:val="en-US"/>
-        </w:rPr>
-      </w:pPr>
-      <w:r>
-        <w:rPr>
-          <w:rStyle w:val="Kommentarzeichen"/>
-        </w:rPr>
-        <w:commentReference w:id="0"/>
-      </w:r>
+      <w:proofErr w:type="spellStart"/>
+      <w:r>
+        <w:rPr>
+          <w:sz w:val="16"/>
+          <w:szCs w:val="16"/>
+          <w:lang w:val="en-US"/>
+        </w:rPr>
+        <w:t>AssignmentMinus</w:t>
+      </w:r>
+      <w:proofErr w:type="spellEnd"/>
+    </w:p>
+    <w:p>
+      <w:pPr>
+        <w:pStyle w:val="KeinLeerraum"/>
+        <w:rPr>
+          <w:sz w:val="16"/>
+          <w:szCs w:val="16"/>
+          <w:lang w:val="en-US"/>
+        </w:rPr>
+      </w:pPr>
+      <w:proofErr w:type="spellStart"/>
+      <w:r>
+        <w:rPr>
+          <w:sz w:val="16"/>
+          <w:szCs w:val="16"/>
+          <w:lang w:val="en-US"/>
+        </w:rPr>
+        <w:t>AssignmentPlus</w:t>
+      </w:r>
+      <w:proofErr w:type="spellEnd"/>
+    </w:p>
+    <w:p>
+      <w:pPr>
+        <w:pStyle w:val="KeinLeerraum"/>
+        <w:rPr>
+          <w:sz w:val="16"/>
+          <w:szCs w:val="16"/>
+          <w:lang w:val="en-US"/>
+        </w:rPr>
+      </w:pPr>
+      <w:proofErr w:type="spellStart"/>
+      <w:r>
+        <w:rPr>
+          <w:sz w:val="16"/>
+          <w:szCs w:val="16"/>
+          <w:lang w:val="en-US"/>
+        </w:rPr>
+        <w:t>AssignmentMultiplication</w:t>
+      </w:r>
+      <w:proofErr w:type="spellEnd"/>
+    </w:p>
+    <w:p>
+      <w:pPr>
+        <w:pStyle w:val="KeinLeerraum"/>
+        <w:rPr>
+          <w:sz w:val="16"/>
+          <w:szCs w:val="16"/>
+          <w:lang w:val="en-US"/>
+        </w:rPr>
+      </w:pPr>
+      <w:proofErr w:type="spellStart"/>
+      <w:r>
+        <w:rPr>
+          <w:sz w:val="16"/>
+          <w:szCs w:val="16"/>
+          <w:lang w:val="en-US"/>
+        </w:rPr>
+        <w:t>AssignmentDivision</w:t>
+      </w:r>
+      <w:proofErr w:type="spellEnd"/>
+    </w:p>
+    <w:p>
+      <w:pPr>
+        <w:pStyle w:val="KeinLeerraum"/>
+        <w:rPr>
+          <w:sz w:val="16"/>
+          <w:szCs w:val="16"/>
+          <w:lang w:val="en-US"/>
+        </w:rPr>
+      </w:pPr>
+      <w:proofErr w:type="spellStart"/>
+      <w:r>
+        <w:rPr>
+          <w:sz w:val="16"/>
+          <w:szCs w:val="16"/>
+          <w:lang w:val="en-US"/>
+        </w:rPr>
+        <w:t>AssignmentModulo</w:t>
+      </w:r>
+      <w:proofErr w:type="spellEnd"/>
+    </w:p>
+    <w:p>
+      <w:pPr>
+        <w:pStyle w:val="KeinLeerraum"/>
+        <w:rPr>
+          <w:sz w:val="16"/>
+          <w:szCs w:val="16"/>
+          <w:lang w:val="en-US"/>
+        </w:rPr>
+      </w:pPr>
+      <w:proofErr w:type="spellStart"/>
+      <w:r>
+        <w:rPr>
+          <w:sz w:val="16"/>
+          <w:szCs w:val="16"/>
+          <w:lang w:val="en-US"/>
+        </w:rPr>
+        <w:t>AssignmentAnd</w:t>
+      </w:r>
+      <w:proofErr w:type="spellEnd"/>
+    </w:p>
+    <w:p>
+      <w:pPr>
+        <w:pStyle w:val="KeinLeerraum"/>
+        <w:rPr>
+          <w:sz w:val="16"/>
+          <w:szCs w:val="16"/>
+          <w:lang w:val="en-US"/>
+        </w:rPr>
+      </w:pPr>
+      <w:proofErr w:type="spellStart"/>
+      <w:r>
+        <w:rPr>
+          <w:sz w:val="16"/>
+          <w:szCs w:val="16"/>
+          <w:lang w:val="en-US"/>
+        </w:rPr>
+        <w:t>AssignmentOr</w:t>
+      </w:r>
+      <w:proofErr w:type="spellEnd"/>
+    </w:p>
+    <w:p>
+      <w:pPr>
+        <w:pStyle w:val="KeinLeerraum"/>
+        <w:rPr>
+          <w:sz w:val="16"/>
+          <w:szCs w:val="16"/>
+          <w:lang w:val="en-US"/>
+        </w:rPr>
+      </w:pPr>
+      <w:proofErr w:type="spellStart"/>
+      <w:r>
+        <w:rPr>
+          <w:sz w:val="16"/>
+          <w:szCs w:val="16"/>
+          <w:lang w:val="en-US"/>
+        </w:rPr>
+        <w:t>AssignmentExclusiveOr</w:t>
+      </w:r>
+      <w:proofErr w:type="spellEnd"/>
+    </w:p>
+    <w:p>
+      <w:pPr>
+        <w:pStyle w:val="KeinLeerraum"/>
+        <w:rPr>
+          <w:sz w:val="16"/>
+          <w:szCs w:val="16"/>
+          <w:lang w:val="en-US"/>
+        </w:rPr>
+      </w:pPr>
+      <w:proofErr w:type="spellStart"/>
+      <w:r>
+        <w:rPr>
+          <w:sz w:val="16"/>
+          <w:szCs w:val="16"/>
+          <w:lang w:val="en-US"/>
+        </w:rPr>
+        <w:t>AssignmentLeftShift</w:t>
+      </w:r>
+      <w:proofErr w:type="spellEnd"/>
+    </w:p>
+    <w:p>
+      <w:pPr>
+        <w:pStyle w:val="KeinLeerraum"/>
+        <w:rPr>
+          <w:sz w:val="16"/>
+          <w:szCs w:val="16"/>
+          <w:lang w:val="en-US"/>
+        </w:rPr>
+      </w:pPr>
+      <w:proofErr w:type="spellStart"/>
+      <w:r>
+        <w:rPr>
+          <w:sz w:val="16"/>
+          <w:szCs w:val="16"/>
+          <w:lang w:val="en-US"/>
+        </w:rPr>
+        <w:t>AssignmentRightShift</w:t>
+      </w:r>
+      <w:proofErr w:type="spellEnd"/>
+    </w:p>
+    <w:p>
+      <w:pPr>
+        <w:pStyle w:val="KeinLeerraum"/>
+        <w:rPr>
+          <w:sz w:val="16"/>
+          <w:szCs w:val="16"/>
+          <w:lang w:val="en-US"/>
+        </w:rPr>
+      </w:pPr>
+      <w:proofErr w:type="spellStart"/>
+      <w:r>
+        <w:rPr>
+          <w:sz w:val="16"/>
+          <w:szCs w:val="16"/>
+          <w:lang w:val="en-US"/>
+        </w:rPr>
+        <w:t>AssignmentUnsignedRightShift</w:t>
+      </w:r>
+      <w:proofErr w:type="spellEnd"/>
+    </w:p>
+    <w:p>
+      <w:pPr>
+        <w:pStyle w:val="KeinLeerraum"/>
+        <w:rPr>
+          <w:sz w:val="16"/>
+          <w:szCs w:val="16"/>
+          <w:lang w:val="en-US"/>
+        </w:rPr>
+      </w:pPr>
       <w:proofErr w:type="spellStart"/>
       <w:r>
         <w:rPr>
@@ -2787,6 +2779,16 @@
         </w:rPr>
         <w:t>Assignment</w:t>
       </w:r>
+    </w:p>
+    <w:p>
+      <w:pPr>
+        <w:pStyle w:val="KeinLeerraum"/>
+        <w:rPr>
+          <w:sz w:val="16"/>
+          <w:szCs w:val="16"/>
+          <w:lang w:val="en-US"/>
+        </w:rPr>
+      </w:pPr>
     </w:p>
     <w:p>
       <w:pPr>
@@ -4123,6 +4125,7 @@
         <w:rPr>
           <w:sz w:val="16"/>
           <w:szCs w:val="16"/>
+          <w:lang w:val="en-US"/>
         </w:rPr>
       </w:pPr>
     </w:p>
@@ -4134,33 +4137,6 @@
     </w:sectPr>
   </w:body>
 </w:document>
-</file>
-
-<file path=word/comments.xml><?xml version="1.0" encoding="utf-8"?>
-<w:comments xmlns:ve="http://schemas.openxmlformats.org/markup-compatibility/2006" xmlns:o="urn:schemas-microsoft-com:office:office" xmlns:r="http://schemas.openxmlformats.org/officeDocument/2006/relationships" xmlns:m="http://schemas.openxmlformats.org/officeDocument/2006/math" xmlns:v="urn:schemas-microsoft-com:vml" xmlns:wp="http://schemas.openxmlformats.org/drawingml/2006/wordprocessingDrawing" xmlns:w10="urn:schemas-microsoft-com:office:word" xmlns:w="http://schemas.openxmlformats.org/wordprocessingml/2006/main" xmlns:wne="http://schemas.microsoft.com/office/word/2006/wordml">
-  <w:comment w:id="0" w:author="MS" w:date="2009-01-10T00:05:00Z" w:initials="MS">
-    <w:p>
-      <w:pPr>
-        <w:pStyle w:val="Kommentartext"/>
-        <w:rPr>
-          <w:lang w:val="en-US"/>
-        </w:rPr>
-      </w:pPr>
-      <w:r>
-        <w:rPr>
-          <w:rStyle w:val="Kommentarzeichen"/>
-        </w:rPr>
-        <w:annotationRef/>
-      </w:r>
-      <w:r>
-        <w:rPr>
-          <w:lang w:val="en-US"/>
-        </w:rPr>
-        <w:t>We should remove the ‚Compound‘</w:t>
-      </w:r>
-    </w:p>
-  </w:comment>
-</w:comments>
 </file>
 
 <file path=word/styles.xml><?xml version="1.0" encoding="utf-8"?>

</xml_diff>